<commit_message>
Updated template with correct field - utdanningsprogram
</commit_message>
<xml_diff>
--- a/templates/minelev/yff-tilbakemelding.docx
+++ b/templates/minelev/yff-tilbakemelding.docx
@@ -41,15 +41,7 @@
               <w:spacing w:after="0"/>
             </w:pPr>
             <w:r>
-              <w:t>{</w:t>
-            </w:r>
-            <w:proofErr w:type="spellStart"/>
-            <w:r>
-              <w:t>navnElev</w:t>
-            </w:r>
-            <w:proofErr w:type="spellEnd"/>
-            <w:r>
-              <w:t>}</w:t>
+              <w:t>{navnElev}</w:t>
             </w:r>
             <w:r>
               <w:t xml:space="preserve"> </w:t>
@@ -60,15 +52,7 @@
               <w:spacing w:after="0"/>
             </w:pPr>
             <w:r>
-              <w:t>{</w:t>
-            </w:r>
-            <w:proofErr w:type="spellStart"/>
-            <w:r>
-              <w:t>fodselsdatoElev</w:t>
-            </w:r>
-            <w:proofErr w:type="spellEnd"/>
-            <w:r>
-              <w:t xml:space="preserve">} </w:t>
+              <w:t xml:space="preserve">{fodselsdatoElev} </w:t>
             </w:r>
           </w:p>
           <w:p>
@@ -78,13 +62,14 @@
             <w:r>
               <w:t>{</w:t>
             </w:r>
-            <w:proofErr w:type="spellStart"/>
             <w:r>
-              <w:t>utdanningsProgram</w:t>
+              <w:t>utdannings</w:t>
             </w:r>
-            <w:proofErr w:type="spellEnd"/>
             <w:r>
-              <w:t>}</w:t>
+              <w:t>p</w:t>
+            </w:r>
+            <w:r>
+              <w:t>rogram}</w:t>
             </w:r>
           </w:p>
           <w:p>
@@ -111,21 +96,7 @@
               <w:rPr>
                 <w:rStyle w:val="Sterk"/>
               </w:rPr>
-              <w:t>{</w:t>
-            </w:r>
-            <w:proofErr w:type="spellStart"/>
-            <w:r>
-              <w:rPr>
-                <w:rStyle w:val="Sterk"/>
-              </w:rPr>
-              <w:t>navnSkole</w:t>
-            </w:r>
-            <w:proofErr w:type="spellEnd"/>
-            <w:r>
-              <w:rPr>
-                <w:rStyle w:val="Sterk"/>
-              </w:rPr>
-              <w:t>}</w:t>
+              <w:t>{navnSkole}</w:t>
             </w:r>
           </w:p>
           <w:p>
@@ -241,21 +212,8 @@
               </w:tabs>
               <w:jc w:val="right"/>
             </w:pPr>
-            <w:proofErr w:type="spellStart"/>
             <w:r>
-              <w:t>Offl</w:t>
-            </w:r>
-            <w:proofErr w:type="spellEnd"/>
-            <w:r>
-              <w:t xml:space="preserve">. § 13 jf. </w:t>
-            </w:r>
-            <w:proofErr w:type="spellStart"/>
-            <w:r>
-              <w:t>fvl</w:t>
-            </w:r>
-            <w:proofErr w:type="spellEnd"/>
-            <w:r>
-              <w:t>. §13 (1)</w:t>
+              <w:t>Offl. § 13 jf. fvl. §13 (1)</w:t>
             </w:r>
           </w:p>
           <w:p>
@@ -294,15 +252,7 @@
             <w:pStyle w:val="Overskrift1"/>
           </w:pPr>
           <w:r>
-            <w:t>Tilbakemelding etter utplassering hos {</w:t>
-          </w:r>
-          <w:proofErr w:type="spellStart"/>
-          <w:r>
-            <w:t>navnOpplaeringssted</w:t>
-          </w:r>
-          <w:proofErr w:type="spellEnd"/>
-          <w:r>
-            <w:t>}</w:t>
+            <w:t>Tilbakemelding etter utplassering hos {navnOpplaeringssted}</w:t>
           </w:r>
         </w:p>
       </w:sdtContent>
@@ -317,91 +267,7 @@
         <w:rPr>
           <w:sz w:val="22"/>
         </w:rPr>
-        <w:t>{</w:t>
-      </w:r>
-      <w:proofErr w:type="spellStart"/>
-      <w:r>
-        <w:rPr>
-          <w:sz w:val="22"/>
-        </w:rPr>
-        <w:t>navnElev</w:t>
-      </w:r>
-      <w:proofErr w:type="spellEnd"/>
-      <w:r>
-        <w:rPr>
-          <w:sz w:val="22"/>
-        </w:rPr>
-        <w:t>} i {</w:t>
-      </w:r>
-      <w:proofErr w:type="spellStart"/>
-      <w:r>
-        <w:rPr>
-          <w:sz w:val="22"/>
-        </w:rPr>
-        <w:t>klasseTrinn</w:t>
-      </w:r>
-      <w:proofErr w:type="spellEnd"/>
-      <w:r>
-        <w:rPr>
-          <w:sz w:val="22"/>
-        </w:rPr>
-        <w:t>} på {</w:t>
-      </w:r>
-      <w:proofErr w:type="spellStart"/>
-      <w:r>
-        <w:rPr>
-          <w:sz w:val="22"/>
-        </w:rPr>
-        <w:t>navnSkole</w:t>
-      </w:r>
-      <w:proofErr w:type="spellEnd"/>
-      <w:r>
-        <w:rPr>
-          <w:sz w:val="22"/>
-        </w:rPr>
-        <w:t>} har vært på utplassering hos {</w:t>
-      </w:r>
-      <w:proofErr w:type="spellStart"/>
-      <w:r>
-        <w:rPr>
-          <w:sz w:val="22"/>
-        </w:rPr>
-        <w:t>navnOpplaeringssted</w:t>
-      </w:r>
-      <w:proofErr w:type="spellEnd"/>
-      <w:r>
-        <w:rPr>
-          <w:sz w:val="22"/>
-        </w:rPr>
-        <w:t>}. Utplasseringen har foregått i perioden {</w:t>
-      </w:r>
-      <w:proofErr w:type="spellStart"/>
-      <w:r>
-        <w:rPr>
-          <w:sz w:val="22"/>
-        </w:rPr>
-        <w:t>utplasseringsTidsrom</w:t>
-      </w:r>
-      <w:proofErr w:type="spellEnd"/>
-      <w:r>
-        <w:rPr>
-          <w:sz w:val="22"/>
-        </w:rPr>
-        <w:t>} i skoleåret {</w:t>
-      </w:r>
-      <w:proofErr w:type="spellStart"/>
-      <w:r>
-        <w:rPr>
-          <w:sz w:val="22"/>
-        </w:rPr>
-        <w:t>skoleAar</w:t>
-      </w:r>
-      <w:proofErr w:type="spellEnd"/>
-      <w:r>
-        <w:rPr>
-          <w:sz w:val="22"/>
-        </w:rPr>
-        <w:t xml:space="preserve">}. </w:t>
+        <w:t xml:space="preserve">{navnElev} i {klasseTrinn} på {navnSkole} har vært på utplassering hos {navnOpplaeringssted}. Utplasseringen har foregått i perioden {utplasseringsTidsrom} i skoleåret {skoleAar}. </w:t>
       </w:r>
     </w:p>
     <w:p>
@@ -430,48 +296,20 @@
         <w:rPr>
           <w:sz w:val="22"/>
         </w:rPr>
-        <w:t>{</w:t>
-      </w:r>
-      <w:proofErr w:type="spellStart"/>
-      <w:r>
+        <w:t xml:space="preserve">{tilbakemeldingKompetansemaal} </w:t>
+      </w:r>
+    </w:p>
+    <w:p>
+      <w:pPr>
         <w:rPr>
           <w:sz w:val="22"/>
         </w:rPr>
-        <w:t>tilbakemeldingKompetansemaal</w:t>
-      </w:r>
-      <w:proofErr w:type="spellEnd"/>
+      </w:pPr>
       <w:r>
         <w:rPr>
           <w:sz w:val="22"/>
         </w:rPr>
-        <w:t xml:space="preserve">} </w:t>
-      </w:r>
-    </w:p>
-    <w:p>
-      <w:pPr>
-        <w:rPr>
-          <w:sz w:val="22"/>
-        </w:rPr>
-      </w:pPr>
-      <w:r>
-        <w:rPr>
-          <w:sz w:val="22"/>
-        </w:rPr>
-        <w:t>{</w:t>
-      </w:r>
-      <w:proofErr w:type="spellStart"/>
-      <w:r>
-        <w:rPr>
-          <w:sz w:val="22"/>
-        </w:rPr>
-        <w:t>tilbakemeldingInntrykk</w:t>
-      </w:r>
-      <w:proofErr w:type="spellEnd"/>
-      <w:r>
-        <w:rPr>
-          <w:sz w:val="22"/>
-        </w:rPr>
-        <w:t xml:space="preserve">} </w:t>
+        <w:t xml:space="preserve">{tilbakemeldingInntrykk} </w:t>
       </w:r>
     </w:p>
     <w:p>
@@ -500,48 +338,20 @@
         <w:rPr>
           <w:sz w:val="22"/>
         </w:rPr>
-        <w:t>Antall dager: {</w:t>
-      </w:r>
-      <w:proofErr w:type="spellStart"/>
-      <w:r>
+        <w:t xml:space="preserve">Antall dager: {fravaerAntallDager} </w:t>
+      </w:r>
+    </w:p>
+    <w:p>
+      <w:pPr>
         <w:rPr>
           <w:sz w:val="22"/>
         </w:rPr>
-        <w:t>fravaerAntallDager</w:t>
-      </w:r>
-      <w:proofErr w:type="spellEnd"/>
+      </w:pPr>
       <w:r>
         <w:rPr>
           <w:sz w:val="22"/>
         </w:rPr>
-        <w:t xml:space="preserve">} </w:t>
-      </w:r>
-    </w:p>
-    <w:p>
-      <w:pPr>
-        <w:rPr>
-          <w:sz w:val="22"/>
-        </w:rPr>
-      </w:pPr>
-      <w:r>
-        <w:rPr>
-          <w:sz w:val="22"/>
-        </w:rPr>
-        <w:t>Antall timer: {</w:t>
-      </w:r>
-      <w:proofErr w:type="spellStart"/>
-      <w:r>
-        <w:rPr>
-          <w:sz w:val="22"/>
-        </w:rPr>
-        <w:t>fravaerAntallTimer</w:t>
-      </w:r>
-      <w:proofErr w:type="spellEnd"/>
-      <w:r>
-        <w:rPr>
-          <w:sz w:val="22"/>
-        </w:rPr>
-        <w:t xml:space="preserve">} </w:t>
+        <w:t xml:space="preserve">Antall timer: {fravaerAntallTimer} </w:t>
       </w:r>
     </w:p>
     <w:p>
@@ -557,21 +367,7 @@
         <w:rPr>
           <w:sz w:val="22"/>
         </w:rPr>
-        <w:t>{</w:t>
-      </w:r>
-      <w:proofErr w:type="spellStart"/>
-      <w:r>
-        <w:rPr>
-          <w:sz w:val="22"/>
-        </w:rPr>
-        <w:t>fravaerVarsling</w:t>
-      </w:r>
-      <w:proofErr w:type="spellEnd"/>
-      <w:r>
-        <w:rPr>
-          <w:sz w:val="22"/>
-        </w:rPr>
-        <w:t>}</w:t>
+        <w:t>{fravaerVarsling}</w:t>
       </w:r>
     </w:p>
     <w:p>
@@ -591,21 +387,13 @@
         <w:spacing w:after="0"/>
       </w:pPr>
       <w:r>
-        <w:t>{</w:t>
-      </w:r>
-      <w:proofErr w:type="spellStart"/>
-      <w:r>
-        <w:t>navn</w:t>
+        <w:t>{navn</w:t>
       </w:r>
       <w:r>
         <w:t>Laer</w:t>
       </w:r>
       <w:r>
-        <w:t>er</w:t>
-      </w:r>
-      <w:proofErr w:type="spellEnd"/>
-      <w:r>
-        <w:t>}</w:t>
+        <w:t>er}</w:t>
       </w:r>
     </w:p>
     <w:p>
@@ -615,15 +403,7 @@
         <w:spacing w:after="0"/>
       </w:pPr>
       <w:r>
-        <w:t>{</w:t>
-      </w:r>
-      <w:proofErr w:type="spellStart"/>
-      <w:r>
-        <w:t>navnSkole</w:t>
-      </w:r>
-      <w:proofErr w:type="spellEnd"/>
-      <w:r>
-        <w:t>}</w:t>
+        <w:t>{navnSkole}</w:t>
       </w:r>
     </w:p>
     <w:p>
@@ -633,15 +413,7 @@
         <w:spacing w:after="0"/>
       </w:pPr>
       <w:r>
-        <w:t>{</w:t>
-      </w:r>
-      <w:proofErr w:type="spellStart"/>
-      <w:r>
-        <w:t>tlfSkole</w:t>
-      </w:r>
-      <w:proofErr w:type="spellEnd"/>
-      <w:r>
-        <w:t>}</w:t>
+        <w:t>{tlfSkole}</w:t>
       </w:r>
     </w:p>
     <w:p>
@@ -701,8 +473,6 @@
       <w:pPr>
         <w:spacing w:after="160" w:line="259" w:lineRule="auto"/>
       </w:pPr>
-      <w:bookmarkStart w:id="0" w:name="_GoBack"/>
-      <w:bookmarkEnd w:id="0"/>
     </w:p>
     <w:tbl>
       <w:tblPr>
@@ -744,47 +514,23 @@
             </w:pPr>
             <w:r>
               <w:lastRenderedPageBreak/>
-              <w:t>{</w:t>
+              <w:t xml:space="preserve">{navnElev} </w:t>
             </w:r>
-            <w:proofErr w:type="spellStart"/>
+          </w:p>
+          <w:p>
+            <w:pPr>
+              <w:spacing w:after="0"/>
+            </w:pPr>
             <w:r>
-              <w:t>navnElev</w:t>
+              <w:t xml:space="preserve">{fodselsdatoElev} </w:t>
             </w:r>
-            <w:proofErr w:type="spellEnd"/>
+          </w:p>
+          <w:p>
+            <w:pPr>
+              <w:spacing w:after="0"/>
+            </w:pPr>
             <w:r>
-              <w:t xml:space="preserve">} </w:t>
-            </w:r>
-          </w:p>
-          <w:p>
-            <w:pPr>
-              <w:spacing w:after="0"/>
-            </w:pPr>
-            <w:r>
-              <w:t>{</w:t>
-            </w:r>
-            <w:proofErr w:type="spellStart"/>
-            <w:r>
-              <w:t>fodselsdatoElev</w:t>
-            </w:r>
-            <w:proofErr w:type="spellEnd"/>
-            <w:r>
-              <w:t xml:space="preserve">} </w:t>
-            </w:r>
-          </w:p>
-          <w:p>
-            <w:pPr>
-              <w:spacing w:after="0"/>
-            </w:pPr>
-            <w:r>
-              <w:t>{</w:t>
-            </w:r>
-            <w:proofErr w:type="spellStart"/>
-            <w:r>
-              <w:t>utdanningsProgram</w:t>
-            </w:r>
-            <w:proofErr w:type="spellEnd"/>
-            <w:r>
-              <w:t>}</w:t>
+              <w:t>{utdanningsProgram}</w:t>
             </w:r>
           </w:p>
           <w:p>
@@ -811,21 +557,7 @@
               <w:rPr>
                 <w:rStyle w:val="Sterk"/>
               </w:rPr>
-              <w:t>{</w:t>
-            </w:r>
-            <w:proofErr w:type="spellStart"/>
-            <w:r>
-              <w:rPr>
-                <w:rStyle w:val="Sterk"/>
-              </w:rPr>
-              <w:t>navnSkole</w:t>
-            </w:r>
-            <w:proofErr w:type="spellEnd"/>
-            <w:r>
-              <w:rPr>
-                <w:rStyle w:val="Sterk"/>
-              </w:rPr>
-              <w:t>}</w:t>
+              <w:t>{navnSkole}</w:t>
             </w:r>
           </w:p>
           <w:p>
@@ -879,7 +611,6 @@
               <w:pStyle w:val="Topptekst"/>
               <w:jc w:val="right"/>
             </w:pPr>
-            <w:proofErr w:type="spellStart"/>
             <w:r>
               <w:t>Unn</w:t>
             </w:r>
@@ -892,13 +623,8 @@
             <w:r>
               <w:t>eke</w:t>
             </w:r>
-            <w:proofErr w:type="spellEnd"/>
             <w:r>
-              <w:t xml:space="preserve"> </w:t>
-            </w:r>
-            <w:proofErr w:type="spellStart"/>
-            <w:r>
-              <w:t>offentl</w:t>
+              <w:t xml:space="preserve"> offentl</w:t>
             </w:r>
             <w:r>
               <w:t>e</w:t>
@@ -910,11 +636,7 @@
               <w:t>i</w:t>
             </w:r>
             <w:r>
-              <w:t>t</w:t>
-            </w:r>
-            <w:proofErr w:type="spellEnd"/>
-            <w:r>
-              <w:t xml:space="preserve"> </w:t>
+              <w:t xml:space="preserve">t </w:t>
             </w:r>
             <w:r>
               <w:t>etter</w:t>
@@ -975,21 +697,8 @@
               </w:tabs>
               <w:jc w:val="right"/>
             </w:pPr>
-            <w:proofErr w:type="spellStart"/>
             <w:r>
-              <w:t>Offl</w:t>
-            </w:r>
-            <w:proofErr w:type="spellEnd"/>
-            <w:r>
-              <w:t xml:space="preserve">. § 13 jf. </w:t>
-            </w:r>
-            <w:proofErr w:type="spellStart"/>
-            <w:r>
-              <w:t>fvl</w:t>
-            </w:r>
-            <w:proofErr w:type="spellEnd"/>
-            <w:r>
-              <w:t>. §13 (1)</w:t>
+              <w:t>Offl. § 13 jf. fvl. §13 (1)</w:t>
             </w:r>
           </w:p>
           <w:p>
@@ -1034,21 +743,7 @@
             <w:rPr>
               <w:lang w:val="nn-NO"/>
             </w:rPr>
-            <w:t>Tilbakemelding etter utplassering hos {</w:t>
-          </w:r>
-          <w:proofErr w:type="spellStart"/>
-          <w:r>
-            <w:rPr>
-              <w:lang w:val="nn-NO"/>
-            </w:rPr>
-            <w:t>navnOpplaeringssted</w:t>
-          </w:r>
-          <w:proofErr w:type="spellEnd"/>
-          <w:r>
-            <w:rPr>
-              <w:lang w:val="nn-NO"/>
-            </w:rPr>
-            <w:t>}</w:t>
+            <w:t>Tilbakemelding etter utplassering hos {navnOpplaeringssted}</w:t>
           </w:r>
         </w:p>
       </w:sdtContent>
@@ -1063,91 +758,7 @@
         <w:rPr>
           <w:lang w:val="nn-NO"/>
         </w:rPr>
-        <w:t>{</w:t>
-      </w:r>
-      <w:proofErr w:type="spellStart"/>
-      <w:r>
-        <w:rPr>
-          <w:lang w:val="nn-NO"/>
-        </w:rPr>
-        <w:t>navnElev</w:t>
-      </w:r>
-      <w:proofErr w:type="spellEnd"/>
-      <w:r>
-        <w:rPr>
-          <w:lang w:val="nn-NO"/>
-        </w:rPr>
-        <w:t>} i {</w:t>
-      </w:r>
-      <w:proofErr w:type="spellStart"/>
-      <w:r>
-        <w:rPr>
-          <w:lang w:val="nn-NO"/>
-        </w:rPr>
-        <w:t>klasseTrinn</w:t>
-      </w:r>
-      <w:proofErr w:type="spellEnd"/>
-      <w:r>
-        <w:rPr>
-          <w:lang w:val="nn-NO"/>
-        </w:rPr>
-        <w:t>} på {</w:t>
-      </w:r>
-      <w:proofErr w:type="spellStart"/>
-      <w:r>
-        <w:rPr>
-          <w:lang w:val="nn-NO"/>
-        </w:rPr>
-        <w:t>navnSkole</w:t>
-      </w:r>
-      <w:proofErr w:type="spellEnd"/>
-      <w:r>
-        <w:rPr>
-          <w:lang w:val="nn-NO"/>
-        </w:rPr>
-        <w:t>} har vore på utplassering hos {</w:t>
-      </w:r>
-      <w:proofErr w:type="spellStart"/>
-      <w:r>
-        <w:rPr>
-          <w:lang w:val="nn-NO"/>
-        </w:rPr>
-        <w:t>navnOpplaeringssted</w:t>
-      </w:r>
-      <w:proofErr w:type="spellEnd"/>
-      <w:r>
-        <w:rPr>
-          <w:lang w:val="nn-NO"/>
-        </w:rPr>
-        <w:t>}. Utplasseringa har funne stad i perioden {</w:t>
-      </w:r>
-      <w:proofErr w:type="spellStart"/>
-      <w:r>
-        <w:rPr>
-          <w:lang w:val="nn-NO"/>
-        </w:rPr>
-        <w:t>utplasseringsTidsrom</w:t>
-      </w:r>
-      <w:proofErr w:type="spellEnd"/>
-      <w:r>
-        <w:rPr>
-          <w:lang w:val="nn-NO"/>
-        </w:rPr>
-        <w:t>} i skuleåret {</w:t>
-      </w:r>
-      <w:proofErr w:type="spellStart"/>
-      <w:r>
-        <w:rPr>
-          <w:lang w:val="nn-NO"/>
-        </w:rPr>
-        <w:t>skoleAar</w:t>
-      </w:r>
-      <w:proofErr w:type="spellEnd"/>
-      <w:r>
-        <w:rPr>
-          <w:lang w:val="nn-NO"/>
-        </w:rPr>
-        <w:t xml:space="preserve">}. </w:t>
+        <w:t xml:space="preserve">{navnElev} i {klasseTrinn} på {navnSkole} har vore på utplassering hos {navnOpplaeringssted}. Utplasseringa har funne stad i perioden {utplasseringsTidsrom} i skuleåret {skoleAar}. </w:t>
       </w:r>
     </w:p>
     <w:p>
@@ -1180,25 +791,25 @@
         <w:rPr>
           <w:lang w:val="nn-NO"/>
         </w:rPr>
-        <w:t>{</w:t>
-      </w:r>
-      <w:proofErr w:type="spellStart"/>
-      <w:r>
+        <w:t xml:space="preserve">{tilbakemeldingKompetansemaal} </w:t>
+      </w:r>
+    </w:p>
+    <w:p>
+      <w:pPr>
         <w:rPr>
           <w:lang w:val="nn-NO"/>
         </w:rPr>
-        <w:t>tilbakemeldingKompetansemaal</w:t>
-      </w:r>
-      <w:proofErr w:type="spellEnd"/>
+      </w:pPr>
       <w:r>
         <w:rPr>
           <w:lang w:val="nn-NO"/>
         </w:rPr>
-        <w:t xml:space="preserve">} </w:t>
-      </w:r>
-    </w:p>
-    <w:p>
-      <w:pPr>
+        <w:t xml:space="preserve">{tilbakemeldingInntrykkNN} </w:t>
+      </w:r>
+    </w:p>
+    <w:p>
+      <w:pPr>
+        <w:pStyle w:val="Overskrift2"/>
         <w:rPr>
           <w:lang w:val="nn-NO"/>
         </w:rPr>
@@ -1207,26 +818,24 @@
         <w:rPr>
           <w:lang w:val="nn-NO"/>
         </w:rPr>
-        <w:t>{</w:t>
-      </w:r>
-      <w:proofErr w:type="spellStart"/>
-      <w:r>
+        <w:t xml:space="preserve">Eleven sitt fråvær </w:t>
+      </w:r>
+    </w:p>
+    <w:p>
+      <w:pPr>
         <w:rPr>
           <w:lang w:val="nn-NO"/>
         </w:rPr>
-        <w:t>tilbakemeldingInntrykkNN</w:t>
-      </w:r>
-      <w:proofErr w:type="spellEnd"/>
+      </w:pPr>
       <w:r>
         <w:rPr>
           <w:lang w:val="nn-NO"/>
         </w:rPr>
-        <w:t xml:space="preserve">} </w:t>
-      </w:r>
-    </w:p>
-    <w:p>
-      <w:pPr>
-        <w:pStyle w:val="Overskrift2"/>
+        <w:t xml:space="preserve">Tal på dager: {fravaerAntallDager} </w:t>
+      </w:r>
+    </w:p>
+    <w:p>
+      <w:pPr>
         <w:rPr>
           <w:lang w:val="nn-NO"/>
         </w:rPr>
@@ -1235,7 +844,7 @@
         <w:rPr>
           <w:lang w:val="nn-NO"/>
         </w:rPr>
-        <w:t xml:space="preserve">Eleven sitt fråvær </w:t>
+        <w:t xml:space="preserve">Tal på timar: {fravaerAntallTimer} </w:t>
       </w:r>
     </w:p>
     <w:p>
@@ -1248,89 +857,7 @@
         <w:rPr>
           <w:lang w:val="nn-NO"/>
         </w:rPr>
-        <w:t xml:space="preserve">Tal på </w:t>
-      </w:r>
-      <w:proofErr w:type="spellStart"/>
-      <w:r>
-        <w:rPr>
-          <w:lang w:val="nn-NO"/>
-        </w:rPr>
-        <w:t>dager</w:t>
-      </w:r>
-      <w:proofErr w:type="spellEnd"/>
-      <w:r>
-        <w:rPr>
-          <w:lang w:val="nn-NO"/>
-        </w:rPr>
-        <w:t>: {</w:t>
-      </w:r>
-      <w:proofErr w:type="spellStart"/>
-      <w:r>
-        <w:rPr>
-          <w:lang w:val="nn-NO"/>
-        </w:rPr>
-        <w:t>fravaerAntallDager</w:t>
-      </w:r>
-      <w:proofErr w:type="spellEnd"/>
-      <w:r>
-        <w:rPr>
-          <w:lang w:val="nn-NO"/>
-        </w:rPr>
-        <w:t xml:space="preserve">} </w:t>
-      </w:r>
-    </w:p>
-    <w:p>
-      <w:pPr>
-        <w:rPr>
-          <w:lang w:val="nn-NO"/>
-        </w:rPr>
-      </w:pPr>
-      <w:r>
-        <w:rPr>
-          <w:lang w:val="nn-NO"/>
-        </w:rPr>
-        <w:t>Tal på timar: {</w:t>
-      </w:r>
-      <w:proofErr w:type="spellStart"/>
-      <w:r>
-        <w:rPr>
-          <w:lang w:val="nn-NO"/>
-        </w:rPr>
-        <w:t>fravaerAntallTimer</w:t>
-      </w:r>
-      <w:proofErr w:type="spellEnd"/>
-      <w:r>
-        <w:rPr>
-          <w:lang w:val="nn-NO"/>
-        </w:rPr>
-        <w:t xml:space="preserve">} </w:t>
-      </w:r>
-    </w:p>
-    <w:p>
-      <w:pPr>
-        <w:rPr>
-          <w:lang w:val="nn-NO"/>
-        </w:rPr>
-      </w:pPr>
-      <w:r>
-        <w:rPr>
-          <w:lang w:val="nn-NO"/>
-        </w:rPr>
-        <w:t>{</w:t>
-      </w:r>
-      <w:proofErr w:type="spellStart"/>
-      <w:r>
-        <w:rPr>
-          <w:lang w:val="nn-NO"/>
-        </w:rPr>
-        <w:t>fravaerVarsling</w:t>
-      </w:r>
-      <w:proofErr w:type="spellEnd"/>
-      <w:r>
-        <w:rPr>
-          <w:lang w:val="nn-NO"/>
-        </w:rPr>
-        <w:t>}</w:t>
+        <w:t>{fravaerVarsling}</w:t>
       </w:r>
     </w:p>
     <w:p>
@@ -1362,21 +889,7 @@
         <w:rPr>
           <w:lang w:val="nn-NO"/>
         </w:rPr>
-        <w:t>{</w:t>
-      </w:r>
-      <w:proofErr w:type="spellStart"/>
-      <w:r>
-        <w:rPr>
-          <w:lang w:val="nn-NO"/>
-        </w:rPr>
-        <w:t>navnLaerer</w:t>
-      </w:r>
-      <w:proofErr w:type="spellEnd"/>
-      <w:r>
-        <w:rPr>
-          <w:lang w:val="nn-NO"/>
-        </w:rPr>
-        <w:t>}</w:t>
+        <w:t>{navnLaerer}</w:t>
       </w:r>
     </w:p>
     <w:p>
@@ -1392,21 +905,7 @@
         <w:rPr>
           <w:lang w:val="nn-NO"/>
         </w:rPr>
-        <w:t>{</w:t>
-      </w:r>
-      <w:proofErr w:type="spellStart"/>
-      <w:r>
-        <w:rPr>
-          <w:lang w:val="nn-NO"/>
-        </w:rPr>
-        <w:t>navnSkole</w:t>
-      </w:r>
-      <w:proofErr w:type="spellEnd"/>
-      <w:r>
-        <w:rPr>
-          <w:lang w:val="nn-NO"/>
-        </w:rPr>
-        <w:t>}</w:t>
+        <w:t>{navnSkole}</w:t>
       </w:r>
     </w:p>
     <w:p>
@@ -1422,21 +921,7 @@
         <w:rPr>
           <w:lang w:val="nn-NO"/>
         </w:rPr>
-        <w:t>{</w:t>
-      </w:r>
-      <w:proofErr w:type="spellStart"/>
-      <w:r>
-        <w:rPr>
-          <w:lang w:val="nn-NO"/>
-        </w:rPr>
-        <w:t>tlfSkole</w:t>
-      </w:r>
-      <w:proofErr w:type="spellEnd"/>
-      <w:r>
-        <w:rPr>
-          <w:lang w:val="nn-NO"/>
-        </w:rPr>
-        <w:t>}</w:t>
+        <w:t>{tlfSkole}</w:t>
       </w:r>
     </w:p>
     <w:p>
@@ -2064,6 +1549,7 @@
     <w:lsdException w:name="HTML Sample" w:semiHidden="1" w:unhideWhenUsed="1"/>
     <w:lsdException w:name="HTML Typewriter" w:semiHidden="1" w:unhideWhenUsed="1"/>
     <w:lsdException w:name="HTML Variable" w:semiHidden="1" w:unhideWhenUsed="1"/>
+    <w:lsdException w:name="Normal Table" w:semiHidden="1" w:unhideWhenUsed="1"/>
     <w:lsdException w:name="annotation subject" w:semiHidden="1" w:unhideWhenUsed="1"/>
     <w:lsdException w:name="No List" w:semiHidden="1" w:unhideWhenUsed="1"/>
     <w:lsdException w:name="Outline List 1" w:semiHidden="1" w:unhideWhenUsed="1"/>
@@ -2110,8 +1596,10 @@
     <w:lsdException w:name="Table Subtle 2" w:semiHidden="1" w:unhideWhenUsed="1"/>
     <w:lsdException w:name="Table Web 1" w:semiHidden="1" w:unhideWhenUsed="1"/>
     <w:lsdException w:name="Table Web 2" w:semiHidden="1" w:unhideWhenUsed="1"/>
+    <w:lsdException w:name="Table Web 3" w:semiHidden="1" w:unhideWhenUsed="1"/>
     <w:lsdException w:name="Balloon Text" w:semiHidden="1" w:unhideWhenUsed="1"/>
     <w:lsdException w:name="Table Grid" w:uiPriority="39"/>
+    <w:lsdException w:name="Table Theme" w:semiHidden="1" w:unhideWhenUsed="1"/>
     <w:lsdException w:name="Placeholder Text" w:semiHidden="1"/>
     <w:lsdException w:name="No Spacing" w:uiPriority="1" w:qFormat="1"/>
     <w:lsdException w:name="Light Shading" w:uiPriority="60"/>
@@ -2687,6 +2175,7 @@
     <w:rsid w:val="00BE77A3"/>
     <w:rsid w:val="00C60CFA"/>
     <w:rsid w:val="00CC77F1"/>
+    <w:rsid w:val="00FA3DE6"/>
     <w:rsid w:val="00FF3D21"/>
   </w:rsids>
   <m:mathPr>
@@ -2704,7 +2193,7 @@
   </m:mathPr>
   <w:themeFontLang w:val="nb-NO"/>
   <w:clrSchemeMapping w:bg1="light1" w:t1="dark1" w:bg2="light2" w:t2="dark2" w:accent1="accent1" w:accent2="accent2" w:accent3="accent3" w:accent4="accent4" w:accent5="accent5" w:accent6="accent6" w:hyperlink="hyperlink" w:followedHyperlink="followedHyperlink"/>
-  <w:decimalSymbol w:val="."/>
+  <w:decimalSymbol w:val=","/>
   <w:listSeparator w:val=";"/>
   <w15:chartTrackingRefBased/>
 </w:settings>
@@ -2833,6 +2322,7 @@
     <w:lsdException w:name="HTML Sample" w:semiHidden="1" w:unhideWhenUsed="1"/>
     <w:lsdException w:name="HTML Typewriter" w:semiHidden="1" w:unhideWhenUsed="1"/>
     <w:lsdException w:name="HTML Variable" w:semiHidden="1" w:unhideWhenUsed="1"/>
+    <w:lsdException w:name="Normal Table" w:semiHidden="1" w:unhideWhenUsed="1"/>
     <w:lsdException w:name="annotation subject" w:semiHidden="1" w:unhideWhenUsed="1"/>
     <w:lsdException w:name="No List" w:semiHidden="1" w:unhideWhenUsed="1"/>
     <w:lsdException w:name="Outline List 1" w:semiHidden="1" w:unhideWhenUsed="1"/>
@@ -2879,8 +2369,10 @@
     <w:lsdException w:name="Table Subtle 2" w:semiHidden="1" w:unhideWhenUsed="1"/>
     <w:lsdException w:name="Table Web 1" w:semiHidden="1" w:unhideWhenUsed="1"/>
     <w:lsdException w:name="Table Web 2" w:semiHidden="1" w:unhideWhenUsed="1"/>
+    <w:lsdException w:name="Table Web 3" w:semiHidden="1" w:unhideWhenUsed="1"/>
     <w:lsdException w:name="Balloon Text" w:semiHidden="1" w:unhideWhenUsed="1"/>
     <w:lsdException w:name="Table Grid" w:uiPriority="39"/>
+    <w:lsdException w:name="Table Theme" w:semiHidden="1" w:unhideWhenUsed="1"/>
     <w:lsdException w:name="Placeholder Text" w:semiHidden="1"/>
     <w:lsdException w:name="No Spacing" w:uiPriority="1" w:qFormat="1"/>
     <w:lsdException w:name="Light Shading" w:uiPriority="60"/>
@@ -3643,11 +3135,6 @@
 </file>
 
 <file path=customXml/item1.xml><?xml version="1.0" encoding="utf-8"?>
-<root>
-</root>
-</file>
-
-<file path=customXml/item2.xml><?xml version="1.0" encoding="utf-8"?>
 <gbs:GrowBusinessDocument xmlns:gbs="http://www.software-innovation.no/growBusinessDocument" gbs:officeVersion="2007" gbs:sourceId="" gbs:entity="Document" gbs:templateDesignerVersion="3.1 F">
   <gbs:Lists>
     <gbs:MultipleLines/>
@@ -3655,16 +3142,21 @@
 </gbs:GrowBusinessDocument>
 </file>
 
-<file path=customXml/itemProps1.xml><?xml version="1.0" encoding="utf-8"?>
-<ds:datastoreItem xmlns:ds="http://schemas.openxmlformats.org/officeDocument/2006/customXml" ds:itemID="{C76B7CC8-D1B7-4CFE-B9D0-3AFFBA5FFE57}">
-  <ds:schemaRefs/>
-</ds:datastoreItem>
+<file path=customXml/item2.xml><?xml version="1.0" encoding="utf-8"?>
+<root>
+</root>
 </file>
 
-<file path=customXml/itemProps2.xml><?xml version="1.0" encoding="utf-8"?>
+<file path=customXml/itemProps1.xml><?xml version="1.0" encoding="utf-8"?>
 <ds:datastoreItem xmlns:ds="http://schemas.openxmlformats.org/officeDocument/2006/customXml" ds:itemID="{C141C2E6-1722-47A0-9F28-ED8D36D8A187}">
   <ds:schemaRefs>
     <ds:schemaRef ds:uri="http://www.software-innovation.no/growBusinessDocument"/>
   </ds:schemaRefs>
 </ds:datastoreItem>
+</file>
+
+<file path=customXml/itemProps2.xml><?xml version="1.0" encoding="utf-8"?>
+<ds:datastoreItem xmlns:ds="http://schemas.openxmlformats.org/officeDocument/2006/customXml" ds:itemID="{C76B7CC8-D1B7-4CFE-B9D0-3AFFBA5FFE57}">
+  <ds:schemaRefs/>
+</ds:datastoreItem>
 </file>
</xml_diff>

<commit_message>
Updated template - yff-tilbakemelding
</commit_message>
<xml_diff>
--- a/templates/minelev/yff-tilbakemelding.docx
+++ b/templates/minelev/yff-tilbakemelding.docx
@@ -66,7 +66,7 @@
               <w:t>utdannings</w:t>
             </w:r>
             <w:r>
-              <w:t>p</w:t>
+              <w:t>P</w:t>
             </w:r>
             <w:r>
               <w:t>rogram}</w:t>
@@ -2169,6 +2169,7 @@
     <w:rsid w:val="00323F85"/>
     <w:rsid w:val="004D7AD3"/>
     <w:rsid w:val="004E5FEB"/>
+    <w:rsid w:val="00661AC4"/>
     <w:rsid w:val="007A5947"/>
     <w:rsid w:val="00AD04FF"/>
     <w:rsid w:val="00B0603C"/>
@@ -3135,6 +3136,11 @@
 </file>
 
 <file path=customXml/item1.xml><?xml version="1.0" encoding="utf-8"?>
+<root>
+</root>
+</file>
+
+<file path=customXml/item2.xml><?xml version="1.0" encoding="utf-8"?>
 <gbs:GrowBusinessDocument xmlns:gbs="http://www.software-innovation.no/growBusinessDocument" gbs:officeVersion="2007" gbs:sourceId="" gbs:entity="Document" gbs:templateDesignerVersion="3.1 F">
   <gbs:Lists>
     <gbs:MultipleLines/>
@@ -3142,21 +3148,16 @@
 </gbs:GrowBusinessDocument>
 </file>
 
-<file path=customXml/item2.xml><?xml version="1.0" encoding="utf-8"?>
-<root>
-</root>
+<file path=customXml/itemProps1.xml><?xml version="1.0" encoding="utf-8"?>
+<ds:datastoreItem xmlns:ds="http://schemas.openxmlformats.org/officeDocument/2006/customXml" ds:itemID="{C76B7CC8-D1B7-4CFE-B9D0-3AFFBA5FFE57}">
+  <ds:schemaRefs/>
+</ds:datastoreItem>
 </file>
 
-<file path=customXml/itemProps1.xml><?xml version="1.0" encoding="utf-8"?>
+<file path=customXml/itemProps2.xml><?xml version="1.0" encoding="utf-8"?>
 <ds:datastoreItem xmlns:ds="http://schemas.openxmlformats.org/officeDocument/2006/customXml" ds:itemID="{C141C2E6-1722-47A0-9F28-ED8D36D8A187}">
   <ds:schemaRefs>
     <ds:schemaRef ds:uri="http://www.software-innovation.no/growBusinessDocument"/>
   </ds:schemaRefs>
 </ds:datastoreItem>
-</file>
-
-<file path=customXml/itemProps2.xml><?xml version="1.0" encoding="utf-8"?>
-<ds:datastoreItem xmlns:ds="http://schemas.openxmlformats.org/officeDocument/2006/customXml" ds:itemID="{C76B7CC8-D1B7-4CFE-B9D0-3AFFBA5FFE57}">
-  <ds:schemaRefs/>
-</ds:datastoreItem>
 </file>
</xml_diff>